<commit_message>
Finished Cleaning Each Individual Dataset, and all python code included. Need to Combine them next.
</commit_message>
<xml_diff>
--- a/Data/Original/Sources/Sources.docx
+++ b/Data/Original/Sources/Sources.docx
@@ -35,9 +35,11 @@
       </w:r>
     </w:p>
     <w:p>
+      <w:proofErr w:type="spellStart"/>
       <w:r>
         <w:t>GDP%Change</w:t>
       </w:r>
+      <w:proofErr w:type="spellEnd"/>
       <w:r>
         <w:t xml:space="preserve"> (</w:t>
       </w:r>
@@ -158,8 +160,13 @@
         <w:t>)</w:t>
       </w:r>
       <w:r>
-        <w:t xml:space="preserve"> yr_sch</w:t>
-      </w:r>
+        <w:t xml:space="preserve"> </w:t>
+      </w:r>
+      <w:proofErr w:type="spellStart"/>
+      <w:r>
+        <w:t>yr_sch</w:t>
+      </w:r>
+      <w:proofErr w:type="spellEnd"/>
     </w:p>
     <w:p>
       <w:r>
@@ -268,6 +275,9 @@
       <w:r>
         <w:t xml:space="preserve">, Regime Changes) </w:t>
       </w:r>
+      <w:r>
+        <w:t>- Polity</w:t>
+      </w:r>
     </w:p>
     <w:p>
       <w:r>
@@ -289,6 +299,15 @@
       </w:hyperlink>
       <w:r>
         <w:t xml:space="preserve"> )</w:t>
+      </w:r>
+      <w:r>
+        <w:t xml:space="preserve"> - </w:t>
+      </w:r>
+      <w:r>
+        <w:t>Domestic9</w:t>
+      </w:r>
+      <w:r>
+        <w:t xml:space="preserve"> </w:t>
       </w:r>
     </w:p>
     <w:p>
@@ -485,10 +504,7 @@
         <w:t>Nearby-Instability</w:t>
       </w:r>
       <w:r>
-        <w:t xml:space="preserve"> </w:t>
-      </w:r>
-      <w:r>
-        <w:t>&amp; Civil Violence (</w:t>
+        <w:t xml:space="preserve"> &amp; Civil Violence (</w:t>
       </w:r>
       <w:hyperlink r:id="rId25" w:history="1">
         <w:r>

</xml_diff>

<commit_message>
Cleaning up python files: Improving readability and commenting. Learning how to add Markdown in between for better readability/clarity.
</commit_message>
<xml_diff>
--- a/Data/Original/Sources/Sources.docx
+++ b/Data/Original/Sources/Sources.docx
@@ -301,13 +301,7 @@
         <w:t xml:space="preserve"> )</w:t>
       </w:r>
       <w:r>
-        <w:t xml:space="preserve"> - </w:t>
-      </w:r>
-      <w:r>
-        <w:t>Domestic9</w:t>
-      </w:r>
-      <w:r>
-        <w:t xml:space="preserve"> </w:t>
+        <w:t xml:space="preserve"> - Domestic9 </w:t>
       </w:r>
     </w:p>
     <w:p>
@@ -557,6 +551,24 @@
       </w:r>
     </w:p>
     <w:p/>
+    <w:p>
+      <w:r>
+        <w:t>DV:</w:t>
+      </w:r>
+    </w:p>
+    <w:p>
+      <w:hyperlink r:id="rId26" w:history="1">
+        <w:r>
+          <w:rPr>
+            <w:rStyle w:val="Hyperlink"/>
+          </w:rPr>
+          <w:t>https://www.systemicpeace.org/inscr/CSPCoupsCodebook2021.pdf</w:t>
+        </w:r>
+      </w:hyperlink>
+      <w:r>
+        <w:t xml:space="preserve"> </w:t>
+      </w:r>
+    </w:p>
     <w:p/>
     <w:p>
       <w:pPr>

</xml_diff>